<commit_message>
Wealth distribution (Gini) model with Loyola-friendly layout - also worksheet
</commit_message>
<xml_diff>
--- a/GiniActivity/TheWealthDistributionModel.docx
+++ b/GiniActivity/TheWealthDistributionModel.docx
@@ -14,60 +14,21 @@
         <w:rPr>
           <w:rFonts w:ascii="Arial" w:hAnsi="Arial" w:cs="Arial"/>
           <w:b/>
-          <w:sz w:val="24"/>
-        </w:rPr>
-        <w:t xml:space="preserve">The </w:t>
-      </w:r>
-      <w:r>
-        <w:rPr>
-          <w:rFonts w:ascii="Arial" w:hAnsi="Arial" w:cs="Arial"/>
-          <w:b/>
-          <w:sz w:val="24"/>
-        </w:rPr>
-        <w:t>Wealth Distribution Model</w:t>
-      </w:r>
-    </w:p>
-    <w:p>
-      <w:pPr>
-        <w:rPr>
-          <w:rFonts w:ascii="Arial" w:hAnsi="Arial" w:cs="Arial"/>
-          <w:sz w:val="24"/>
-        </w:rPr>
-      </w:pPr>
-      <w:r>
-        <w:rPr>
-          <w:rFonts w:ascii="Arial" w:hAnsi="Arial" w:cs="Arial"/>
-          <w:sz w:val="24"/>
-        </w:rPr>
-        <w:t>(WealthDistribution.nlogo)</w:t>
-      </w:r>
-    </w:p>
-    <w:p>
-      <w:pPr>
-        <w:rPr>
-          <w:rFonts w:ascii="Arial" w:hAnsi="Arial" w:cs="Arial"/>
-          <w:sz w:val="24"/>
-        </w:rPr>
-      </w:pPr>
-      <w:r>
-        <w:rPr>
-          <w:rFonts w:ascii="Arial" w:hAnsi="Arial" w:cs="Arial"/>
-          <w:b/>
           <w:noProof/>
           <w:sz w:val="24"/>
           <w:lang w:eastAsia="en-US"/>
         </w:rPr>
         <w:drawing>
-          <wp:anchor distT="0" distB="0" distL="114300" distR="114300" simplePos="0" relativeHeight="251658240" behindDoc="0" locked="0" layoutInCell="1" allowOverlap="1" wp14:anchorId="1D5DBAD0" wp14:editId="205D4870">
+          <wp:anchor distT="0" distB="0" distL="114300" distR="114300" simplePos="0" relativeHeight="251659264" behindDoc="0" locked="0" layoutInCell="1" allowOverlap="1" wp14:anchorId="744D3B9E" wp14:editId="6C713458">
             <wp:simplePos x="0" y="0"/>
             <wp:positionH relativeFrom="column">
-              <wp:posOffset>622935</wp:posOffset>
+              <wp:posOffset>3137535</wp:posOffset>
             </wp:positionH>
             <wp:positionV relativeFrom="paragraph">
-              <wp:posOffset>109219</wp:posOffset>
+              <wp:posOffset>2540</wp:posOffset>
             </wp:positionV>
-            <wp:extent cx="4137660" cy="1528113"/>
-            <wp:effectExtent l="25400" t="25400" r="27940" b="21590"/>
+            <wp:extent cx="1951355" cy="1250915"/>
+            <wp:effectExtent l="25400" t="25400" r="29845" b="19685"/>
             <wp:wrapNone/>
             <wp:docPr id="1" name="Picture 1"/>
             <wp:cNvGraphicFramePr>
@@ -77,7 +38,7 @@
               <a:graphicData uri="http://schemas.openxmlformats.org/drawingml/2006/picture">
                 <pic:pic xmlns:pic="http://schemas.openxmlformats.org/drawingml/2006/picture">
                   <pic:nvPicPr>
-                    <pic:cNvPr id="0" name="Screen Shot 2016-01-02 at 10.17.58 AM.png"/>
+                    <pic:cNvPr id="0" name="-image0.jpg"/>
                     <pic:cNvPicPr/>
                   </pic:nvPicPr>
                   <pic:blipFill>
@@ -95,7 +56,7 @@
                   <pic:spPr>
                     <a:xfrm>
                       <a:off x="0" y="0"/>
-                      <a:ext cx="4137660" cy="1528113"/>
+                      <a:ext cx="1951355" cy="1250915"/>
                     </a:xfrm>
                     <a:prstGeom prst="rect">
                       <a:avLst/>
@@ -123,92 +84,244 @@
           </wp:anchor>
         </w:drawing>
       </w:r>
-    </w:p>
-    <w:p>
-      <w:pPr>
-        <w:rPr>
-          <w:rFonts w:ascii="Arial" w:hAnsi="Arial" w:cs="Arial"/>
-          <w:sz w:val="24"/>
-        </w:rPr>
-      </w:pPr>
-    </w:p>
-    <w:p>
-      <w:pPr>
-        <w:rPr>
-          <w:rFonts w:ascii="Arial" w:hAnsi="Arial" w:cs="Arial"/>
-          <w:sz w:val="24"/>
-        </w:rPr>
-      </w:pPr>
-    </w:p>
-    <w:p>
-      <w:pPr>
-        <w:rPr>
-          <w:rFonts w:ascii="Arial" w:hAnsi="Arial" w:cs="Arial"/>
-          <w:sz w:val="24"/>
-        </w:rPr>
-      </w:pPr>
-    </w:p>
-    <w:p>
-      <w:pPr>
-        <w:rPr>
-          <w:rFonts w:ascii="Arial" w:hAnsi="Arial" w:cs="Arial"/>
-          <w:sz w:val="24"/>
-        </w:rPr>
-      </w:pPr>
-    </w:p>
-    <w:p>
-      <w:pPr>
-        <w:rPr>
-          <w:rFonts w:ascii="Arial" w:hAnsi="Arial" w:cs="Arial"/>
-          <w:sz w:val="24"/>
-        </w:rPr>
-      </w:pPr>
-    </w:p>
-    <w:p>
-      <w:pPr>
-        <w:rPr>
-          <w:rFonts w:ascii="Arial" w:hAnsi="Arial" w:cs="Arial"/>
-          <w:sz w:val="24"/>
-        </w:rPr>
-      </w:pPr>
-    </w:p>
-    <w:p>
-      <w:pPr>
-        <w:rPr>
-          <w:rFonts w:ascii="Arial" w:hAnsi="Arial" w:cs="Arial"/>
-          <w:sz w:val="24"/>
-        </w:rPr>
-      </w:pPr>
-    </w:p>
-    <w:p>
-      <w:pPr>
-        <w:rPr>
-          <w:rFonts w:ascii="Arial" w:hAnsi="Arial" w:cs="Arial"/>
-          <w:sz w:val="24"/>
-        </w:rPr>
-      </w:pPr>
-    </w:p>
-    <w:p>
-      <w:pPr>
-        <w:rPr>
-          <w:rFonts w:ascii="Arial" w:hAnsi="Arial" w:cs="Arial"/>
-          <w:sz w:val="24"/>
-        </w:rPr>
-      </w:pPr>
-    </w:p>
-    <w:p>
-      <w:pPr>
-        <w:rPr>
-          <w:rFonts w:ascii="Arial" w:hAnsi="Arial" w:cs="Arial"/>
-          <w:sz w:val="24"/>
-        </w:rPr>
-      </w:pPr>
-      <w:r>
-        <w:rPr>
-          <w:rFonts w:ascii="Arial" w:hAnsi="Arial" w:cs="Arial"/>
-          <w:sz w:val="24"/>
-        </w:rPr>
-        <w:t>To begin, launch the NetLogo application by navigating to the Flash Drive on your computer and double-clicking the NetLogo shortcut.   Then open the model “WealthDistribution.nlogo” which is also on the Flash Drive.</w:t>
+      <w:r>
+        <w:rPr>
+          <w:rFonts w:ascii="Arial" w:hAnsi="Arial" w:cs="Arial"/>
+          <w:b/>
+          <w:noProof/>
+          <w:sz w:val="24"/>
+          <w:lang w:eastAsia="en-US"/>
+        </w:rPr>
+        <w:t xml:space="preserve">Modeling the </w:t>
+      </w:r>
+      <w:r>
+        <w:rPr>
+          <w:rFonts w:ascii="Arial" w:hAnsi="Arial" w:cs="Arial"/>
+          <w:b/>
+          <w:sz w:val="24"/>
+        </w:rPr>
+        <w:t xml:space="preserve">Distribution </w:t>
+      </w:r>
+      <w:r>
+        <w:rPr>
+          <w:rFonts w:ascii="Arial" w:hAnsi="Arial" w:cs="Arial"/>
+          <w:b/>
+          <w:sz w:val="24"/>
+        </w:rPr>
+        <w:t>of Wealth</w:t>
+      </w:r>
+    </w:p>
+    <w:p>
+      <w:pPr>
+        <w:rPr>
+          <w:rFonts w:ascii="Arial" w:hAnsi="Arial" w:cs="Arial"/>
+          <w:sz w:val="24"/>
+        </w:rPr>
+      </w:pPr>
+      <w:r>
+        <w:rPr>
+          <w:rFonts w:ascii="Arial" w:hAnsi="Arial" w:cs="Arial"/>
+          <w:sz w:val="24"/>
+        </w:rPr>
+        <w:t>(</w:t>
+      </w:r>
+      <w:proofErr w:type="spellStart"/>
+      <w:r>
+        <w:rPr>
+          <w:rFonts w:ascii="Arial" w:hAnsi="Arial" w:cs="Arial"/>
+          <w:sz w:val="24"/>
+        </w:rPr>
+        <w:t>WealthDistribution.nlogo</w:t>
+      </w:r>
+      <w:proofErr w:type="spellEnd"/>
+      <w:r>
+        <w:rPr>
+          <w:rFonts w:ascii="Arial" w:hAnsi="Arial" w:cs="Arial"/>
+          <w:sz w:val="24"/>
+        </w:rPr>
+        <w:t>)</w:t>
+      </w:r>
+    </w:p>
+    <w:p>
+      <w:pPr>
+        <w:rPr>
+          <w:rFonts w:ascii="Arial" w:hAnsi="Arial" w:cs="Arial"/>
+          <w:sz w:val="24"/>
+        </w:rPr>
+      </w:pPr>
+    </w:p>
+    <w:p>
+      <w:pPr>
+        <w:rPr>
+          <w:rFonts w:ascii="Arial" w:hAnsi="Arial" w:cs="Arial"/>
+          <w:sz w:val="24"/>
+        </w:rPr>
+      </w:pPr>
+    </w:p>
+    <w:p>
+      <w:pPr>
+        <w:rPr>
+          <w:rFonts w:ascii="Arial" w:hAnsi="Arial" w:cs="Arial"/>
+          <w:sz w:val="24"/>
+        </w:rPr>
+      </w:pPr>
+    </w:p>
+    <w:p>
+      <w:pPr>
+        <w:rPr>
+          <w:rFonts w:ascii="Arial" w:hAnsi="Arial" w:cs="Arial"/>
+          <w:sz w:val="24"/>
+        </w:rPr>
+      </w:pPr>
+    </w:p>
+    <w:p>
+      <w:pPr>
+        <w:rPr>
+          <w:rFonts w:ascii="Arial" w:hAnsi="Arial" w:cs="Arial"/>
+          <w:sz w:val="24"/>
+        </w:rPr>
+      </w:pPr>
+    </w:p>
+    <w:p>
+      <w:pPr>
+        <w:rPr>
+          <w:rFonts w:ascii="Arial" w:hAnsi="Arial" w:cs="Arial"/>
+          <w:sz w:val="24"/>
+        </w:rPr>
+      </w:pPr>
+    </w:p>
+    <w:p>
+      <w:pPr>
+        <w:rPr>
+          <w:rFonts w:ascii="Arial" w:hAnsi="Arial" w:cs="Arial"/>
+          <w:sz w:val="24"/>
+        </w:rPr>
+      </w:pPr>
+    </w:p>
+    <w:p>
+      <w:pPr>
+        <w:rPr>
+          <w:rFonts w:ascii="Arial" w:hAnsi="Arial" w:cs="Arial"/>
+          <w:sz w:val="24"/>
+        </w:rPr>
+      </w:pPr>
+      <w:r>
+        <w:rPr>
+          <w:rFonts w:ascii="Arial" w:hAnsi="Arial" w:cs="Arial"/>
+          <w:sz w:val="24"/>
+        </w:rPr>
+        <w:t xml:space="preserve">To begin, launch the </w:t>
+      </w:r>
+      <w:proofErr w:type="spellStart"/>
+      <w:r>
+        <w:rPr>
+          <w:rFonts w:ascii="Arial" w:hAnsi="Arial" w:cs="Arial"/>
+          <w:sz w:val="24"/>
+        </w:rPr>
+        <w:t>NetLogo</w:t>
+      </w:r>
+      <w:proofErr w:type="spellEnd"/>
+      <w:r>
+        <w:rPr>
+          <w:rFonts w:ascii="Arial" w:hAnsi="Arial" w:cs="Arial"/>
+          <w:sz w:val="24"/>
+        </w:rPr>
+        <w:t xml:space="preserve"> </w:t>
+      </w:r>
+      <w:r>
+        <w:rPr>
+          <w:rFonts w:ascii="Arial" w:hAnsi="Arial" w:cs="Arial"/>
+          <w:sz w:val="24"/>
+        </w:rPr>
+        <w:t>application on your</w:t>
+      </w:r>
+      <w:r>
+        <w:rPr>
+          <w:rFonts w:ascii="Arial" w:hAnsi="Arial" w:cs="Arial"/>
+          <w:sz w:val="24"/>
+        </w:rPr>
+        <w:t xml:space="preserve"> Flash Drive </w:t>
+      </w:r>
+      <w:r>
+        <w:rPr>
+          <w:rFonts w:ascii="Arial" w:hAnsi="Arial" w:cs="Arial"/>
+          <w:sz w:val="24"/>
+        </w:rPr>
+        <w:t>by</w:t>
+      </w:r>
+      <w:r>
+        <w:rPr>
+          <w:rFonts w:ascii="Arial" w:hAnsi="Arial" w:cs="Arial"/>
+          <w:sz w:val="24"/>
+        </w:rPr>
+        <w:t xml:space="preserve"> double-clicking the </w:t>
+      </w:r>
+      <w:proofErr w:type="spellStart"/>
+      <w:r>
+        <w:rPr>
+          <w:rFonts w:ascii="Arial" w:hAnsi="Arial" w:cs="Arial"/>
+          <w:sz w:val="24"/>
+        </w:rPr>
+        <w:t>NetLogo</w:t>
+      </w:r>
+      <w:proofErr w:type="spellEnd"/>
+      <w:r>
+        <w:rPr>
+          <w:rFonts w:ascii="Arial" w:hAnsi="Arial" w:cs="Arial"/>
+          <w:sz w:val="24"/>
+        </w:rPr>
+        <w:t xml:space="preserve"> </w:t>
+      </w:r>
+      <w:r>
+        <w:rPr>
+          <w:rFonts w:ascii="Arial" w:hAnsi="Arial" w:cs="Arial"/>
+          <w:sz w:val="24"/>
+        </w:rPr>
+        <w:t>application icon</w:t>
+      </w:r>
+      <w:r>
+        <w:rPr>
+          <w:rFonts w:ascii="Arial" w:hAnsi="Arial" w:cs="Arial"/>
+          <w:sz w:val="24"/>
+        </w:rPr>
+        <w:t>.</w:t>
+      </w:r>
+      <w:r>
+        <w:rPr>
+          <w:rFonts w:ascii="Arial" w:hAnsi="Arial" w:cs="Arial"/>
+          <w:sz w:val="24"/>
+        </w:rPr>
+        <w:t xml:space="preserve">  Then</w:t>
+      </w:r>
+      <w:r>
+        <w:rPr>
+          <w:rFonts w:ascii="Arial" w:hAnsi="Arial" w:cs="Arial"/>
+          <w:sz w:val="24"/>
+        </w:rPr>
+        <w:t>,</w:t>
+      </w:r>
+      <w:r>
+        <w:rPr>
+          <w:rFonts w:ascii="Arial" w:hAnsi="Arial" w:cs="Arial"/>
+          <w:sz w:val="24"/>
+        </w:rPr>
+        <w:t xml:space="preserve"> open the model “</w:t>
+      </w:r>
+      <w:proofErr w:type="spellStart"/>
+      <w:r>
+        <w:rPr>
+          <w:rFonts w:ascii="Arial" w:hAnsi="Arial" w:cs="Arial"/>
+          <w:sz w:val="24"/>
+        </w:rPr>
+        <w:t>WealthDistribution.nlogo</w:t>
+      </w:r>
+      <w:proofErr w:type="spellEnd"/>
+      <w:r>
+        <w:rPr>
+          <w:rFonts w:ascii="Arial" w:hAnsi="Arial" w:cs="Arial"/>
+          <w:sz w:val="24"/>
+        </w:rPr>
+        <w:t>” which is also on the Flash Drive.</w:t>
       </w:r>
       <w:r>
         <w:rPr>
@@ -230,6 +343,78 @@
       <w:pPr>
         <w:rPr>
           <w:rFonts w:ascii="Arial" w:hAnsi="Arial" w:cs="Arial"/>
+          <w:sz w:val="24"/>
+        </w:rPr>
+      </w:pPr>
+      <w:r>
+        <w:rPr>
+          <w:rFonts w:ascii="Arial" w:hAnsi="Arial" w:cs="Arial"/>
+          <w:b/>
+          <w:sz w:val="24"/>
+        </w:rPr>
+        <w:t>Before You Start</w:t>
+      </w:r>
+      <w:r>
+        <w:rPr>
+          <w:rFonts w:ascii="Arial" w:hAnsi="Arial" w:cs="Arial"/>
+          <w:b/>
+          <w:sz w:val="24"/>
+        </w:rPr>
+        <w:t xml:space="preserve"> Working</w:t>
+      </w:r>
+      <w:r>
+        <w:rPr>
+          <w:rFonts w:ascii="Arial" w:hAnsi="Arial" w:cs="Arial"/>
+          <w:b/>
+          <w:sz w:val="24"/>
+        </w:rPr>
+        <w:t>:</w:t>
+      </w:r>
+      <w:r>
+        <w:rPr>
+          <w:rFonts w:ascii="Arial" w:hAnsi="Arial" w:cs="Arial"/>
+          <w:sz w:val="24"/>
+        </w:rPr>
+        <w:t xml:space="preserve">  Type your first name in the </w:t>
+      </w:r>
+      <w:r>
+        <w:rPr>
+          <w:rFonts w:ascii="Arial" w:hAnsi="Arial" w:cs="Arial"/>
+          <w:b/>
+          <w:sz w:val="24"/>
+        </w:rPr>
+        <w:t>your-first-name</w:t>
+      </w:r>
+      <w:r>
+        <w:rPr>
+          <w:rFonts w:ascii="Arial" w:hAnsi="Arial" w:cs="Arial"/>
+          <w:b/>
+          <w:sz w:val="24"/>
+        </w:rPr>
+        <w:t xml:space="preserve"> </w:t>
+      </w:r>
+      <w:r>
+        <w:rPr>
+          <w:rFonts w:ascii="Arial" w:hAnsi="Arial" w:cs="Arial"/>
+          <w:sz w:val="24"/>
+        </w:rPr>
+        <w:t xml:space="preserve">box, near the bottom right of the screen.   </w:t>
+      </w:r>
+    </w:p>
+    <w:p>
+      <w:pPr>
+        <w:rPr>
+          <w:rFonts w:ascii="Arial" w:hAnsi="Arial" w:cs="Arial"/>
+          <w:sz w:val="24"/>
+        </w:rPr>
+      </w:pPr>
+      <w:bookmarkStart w:id="0" w:name="_GoBack"/>
+      <w:bookmarkEnd w:id="0"/>
+    </w:p>
+    <w:p>
+      <w:pPr>
+        <w:rPr>
+          <w:rFonts w:ascii="Arial" w:hAnsi="Arial" w:cs="Arial"/>
           <w:b/>
           <w:i/>
           <w:sz w:val="24"/>
@@ -300,6 +485,7 @@
         </w:rPr>
         <w:t xml:space="preserve"> of a population. (When they’re put in order, they would be the 10 </w:t>
       </w:r>
+      <w:proofErr w:type="spellStart"/>
       <w:r>
         <w:rPr>
           <w:rFonts w:ascii="Arial" w:hAnsi="Arial" w:cs="Arial"/>
@@ -308,49 +494,284 @@
         </w:rPr>
         <w:t>deciles</w:t>
       </w:r>
-      <w:r>
-        <w:rPr>
-          <w:rFonts w:ascii="Arial" w:hAnsi="Arial" w:cs="Arial"/>
-          <w:sz w:val="24"/>
-        </w:rPr>
-        <w:t xml:space="preserve"> of the population.)  We will be able to explore and change how wealth is distributed among these groups.</w:t>
-      </w:r>
-      <w:r>
-        <w:rPr>
-          <w:rFonts w:ascii="Arial" w:hAnsi="Arial" w:cs="Arial"/>
+      <w:proofErr w:type="spellEnd"/>
+      <w:r>
+        <w:rPr>
+          <w:rFonts w:ascii="Arial" w:hAnsi="Arial" w:cs="Arial"/>
+          <w:sz w:val="24"/>
+        </w:rPr>
+        <w:t xml:space="preserve"> of the population.)  We will be able to explore and change how wealth is distributed among these groups.  </w:t>
+      </w:r>
+    </w:p>
+    <w:p>
+      <w:pPr>
+        <w:rPr>
+          <w:rFonts w:ascii="Arial" w:hAnsi="Arial" w:cs="Arial"/>
+          <w:sz w:val="24"/>
+        </w:rPr>
+      </w:pPr>
+    </w:p>
+    <w:p>
+      <w:pPr>
+        <w:rPr>
+          <w:rFonts w:ascii="Arial" w:hAnsi="Arial" w:cs="Arial"/>
+          <w:sz w:val="24"/>
+        </w:rPr>
+      </w:pPr>
+      <w:r>
+        <w:rPr>
+          <w:rFonts w:ascii="Arial" w:hAnsi="Arial" w:cs="Arial"/>
+          <w:sz w:val="24"/>
+        </w:rPr>
+        <w:t>To get started, p</w:t>
+      </w:r>
+      <w:r>
+        <w:rPr>
+          <w:rFonts w:ascii="Arial" w:hAnsi="Arial" w:cs="Arial"/>
+          <w:sz w:val="24"/>
+        </w:rPr>
+        <w:t xml:space="preserve">ress </w:t>
+      </w:r>
+      <w:r>
+        <w:rPr>
+          <w:rFonts w:ascii="Arial" w:hAnsi="Arial" w:cs="Arial"/>
+          <w:b/>
+          <w:sz w:val="24"/>
+        </w:rPr>
+        <w:t>Setup</w:t>
+      </w:r>
+      <w:r>
+        <w:rPr>
+          <w:rFonts w:ascii="Arial" w:hAnsi="Arial" w:cs="Arial"/>
+          <w:sz w:val="24"/>
+        </w:rPr>
+        <w:t xml:space="preserve">.  Now, press </w:t>
+      </w:r>
+      <w:r>
+        <w:rPr>
+          <w:rFonts w:ascii="Arial" w:hAnsi="Arial" w:cs="Arial"/>
+          <w:b/>
+          <w:sz w:val="24"/>
+        </w:rPr>
+        <w:t>Make a Random Distribution</w:t>
+      </w:r>
+      <w:r>
+        <w:rPr>
+          <w:rFonts w:ascii="Arial" w:hAnsi="Arial" w:cs="Arial"/>
+          <w:sz w:val="24"/>
+        </w:rPr>
+        <w:t xml:space="preserve"> several times to see a few distributions of wealth </w:t>
+      </w:r>
+      <w:r>
+        <w:rPr>
+          <w:rFonts w:ascii="Arial" w:hAnsi="Arial" w:cs="Arial"/>
+          <w:sz w:val="24"/>
+        </w:rPr>
+        <w:t>in your</w:t>
+      </w:r>
+      <w:r>
+        <w:rPr>
+          <w:rFonts w:ascii="Arial" w:hAnsi="Arial" w:cs="Arial"/>
+          <w:sz w:val="24"/>
+        </w:rPr>
+        <w:t xml:space="preserve"> population.  Pause when you find one that is really uneven</w:t>
+      </w:r>
+      <w:r>
+        <w:rPr>
+          <w:rFonts w:ascii="Arial" w:hAnsi="Arial" w:cs="Arial"/>
+          <w:sz w:val="24"/>
+        </w:rPr>
+        <w:t xml:space="preserve"> or</w:t>
+      </w:r>
+      <w:r>
+        <w:rPr>
+          <w:rFonts w:ascii="Arial" w:hAnsi="Arial" w:cs="Arial"/>
+          <w:sz w:val="24"/>
+        </w:rPr>
+        <w:t xml:space="preserve"> unequal.  </w:t>
+      </w:r>
+      <w:r>
+        <w:rPr>
+          <w:rFonts w:ascii="Arial" w:hAnsi="Arial" w:cs="Arial"/>
+          <w:sz w:val="24"/>
+        </w:rPr>
+        <w:t xml:space="preserve">Then press </w:t>
+      </w:r>
+      <w:r>
+        <w:rPr>
+          <w:rFonts w:ascii="Arial" w:hAnsi="Arial" w:cs="Arial"/>
+          <w:b/>
+          <w:sz w:val="24"/>
+        </w:rPr>
+        <w:t>Post Your Results</w:t>
+      </w:r>
+      <w:r>
+        <w:rPr>
+          <w:rFonts w:ascii="Arial" w:hAnsi="Arial" w:cs="Arial"/>
+          <w:sz w:val="24"/>
+        </w:rPr>
+        <w:t xml:space="preserve"> </w:t>
+      </w:r>
+      <w:r>
+        <w:rPr>
+          <w:rFonts w:ascii="Arial" w:hAnsi="Arial" w:cs="Arial"/>
+          <w:sz w:val="24"/>
+        </w:rPr>
+        <w:t>(which is at</w:t>
+      </w:r>
+      <w:r>
+        <w:rPr>
+          <w:rFonts w:ascii="Arial" w:hAnsi="Arial" w:cs="Arial"/>
+          <w:sz w:val="24"/>
+        </w:rPr>
+        <w:t xml:space="preserve"> the</w:t>
+      </w:r>
+      <w:r>
+        <w:rPr>
+          <w:rFonts w:ascii="Arial" w:hAnsi="Arial" w:cs="Arial"/>
+          <w:sz w:val="24"/>
+        </w:rPr>
+        <w:t xml:space="preserve"> far</w:t>
+      </w:r>
+      <w:r>
+        <w:rPr>
+          <w:rFonts w:ascii="Arial" w:hAnsi="Arial" w:cs="Arial"/>
+          <w:sz w:val="24"/>
+        </w:rPr>
+        <w:t xml:space="preserve"> right-hand side of the interface</w:t>
+      </w:r>
+      <w:r>
+        <w:rPr>
+          <w:rFonts w:ascii="Arial" w:hAnsi="Arial" w:cs="Arial"/>
+          <w:sz w:val="24"/>
+        </w:rPr>
+        <w:t>)</w:t>
+      </w:r>
+      <w:r>
+        <w:rPr>
+          <w:rFonts w:ascii="Arial" w:hAnsi="Arial" w:cs="Arial"/>
+          <w:sz w:val="24"/>
+        </w:rPr>
+        <w:t>.</w:t>
+      </w:r>
+      <w:r>
+        <w:rPr>
+          <w:rFonts w:ascii="Arial" w:hAnsi="Arial" w:cs="Arial"/>
+          <w:sz w:val="24"/>
+        </w:rPr>
+        <w:t xml:space="preserve">  Fill in the form </w:t>
+      </w:r>
+      <w:r>
+        <w:rPr>
+          <w:rFonts w:ascii="Arial" w:hAnsi="Arial" w:cs="Arial"/>
+          <w:sz w:val="24"/>
+        </w:rPr>
+        <w:t>explaining</w:t>
+      </w:r>
+      <w:r>
+        <w:rPr>
+          <w:rFonts w:ascii="Arial" w:hAnsi="Arial" w:cs="Arial"/>
+          <w:sz w:val="24"/>
+        </w:rPr>
+        <w:t xml:space="preserve"> what you have produced.</w:t>
+      </w:r>
+      <w:r>
+        <w:rPr>
+          <w:rFonts w:ascii="Arial" w:hAnsi="Arial" w:cs="Arial"/>
+          <w:sz w:val="24"/>
+        </w:rPr>
+        <w:t xml:space="preserve">  Make particular note of the Lorenz curve (the red curve in the plot), and the </w:t>
+      </w:r>
+      <w:proofErr w:type="spellStart"/>
+      <w:r>
+        <w:rPr>
+          <w:rFonts w:ascii="Arial" w:hAnsi="Arial" w:cs="Arial"/>
+          <w:sz w:val="24"/>
+        </w:rPr>
+        <w:t>Gini</w:t>
+      </w:r>
+      <w:proofErr w:type="spellEnd"/>
+      <w:r>
+        <w:rPr>
+          <w:rFonts w:ascii="Arial" w:hAnsi="Arial" w:cs="Arial"/>
+          <w:sz w:val="24"/>
+        </w:rPr>
+        <w:t xml:space="preserve"> index.</w:t>
+      </w:r>
+    </w:p>
+    <w:p>
+      <w:pPr>
+        <w:rPr>
+          <w:rFonts w:ascii="Arial" w:hAnsi="Arial" w:cs="Arial"/>
+          <w:sz w:val="24"/>
+        </w:rPr>
+      </w:pPr>
+    </w:p>
+    <w:p>
+      <w:pPr>
+        <w:rPr>
+          <w:rFonts w:ascii="Arial" w:hAnsi="Arial" w:cs="Arial"/>
+          <w:sz w:val="24"/>
+        </w:rPr>
+      </w:pPr>
+    </w:p>
+    <w:p>
+      <w:pPr>
+        <w:rPr>
+          <w:rFonts w:ascii="Arial" w:hAnsi="Arial" w:cs="Arial"/>
+          <w:sz w:val="24"/>
+        </w:rPr>
+      </w:pPr>
+    </w:p>
+    <w:p>
+      <w:pPr>
+        <w:rPr>
+          <w:rFonts w:ascii="Arial" w:hAnsi="Arial" w:cs="Arial"/>
+          <w:b/>
+          <w:i/>
+          <w:sz w:val="24"/>
+        </w:rPr>
+      </w:pPr>
+      <w:r>
+        <w:rPr>
+          <w:rFonts w:ascii="Arial" w:hAnsi="Arial" w:cs="Arial"/>
+          <w:b/>
+          <w:sz w:val="24"/>
+        </w:rPr>
+        <w:t>Exploration 2:</w:t>
+      </w:r>
+      <w:r>
+        <w:rPr>
+          <w:rFonts w:ascii="Arial" w:hAnsi="Arial" w:cs="Arial"/>
+          <w:b/>
+          <w:i/>
           <w:sz w:val="24"/>
         </w:rPr>
         <w:t xml:space="preserve">  </w:t>
       </w:r>
-    </w:p>
-    <w:p>
-      <w:pPr>
-        <w:rPr>
-          <w:rFonts w:ascii="Arial" w:hAnsi="Arial" w:cs="Arial"/>
-          <w:sz w:val="24"/>
-        </w:rPr>
-      </w:pPr>
-    </w:p>
-    <w:p>
-      <w:pPr>
-        <w:rPr>
-          <w:rFonts w:ascii="Arial" w:hAnsi="Arial" w:cs="Arial"/>
-          <w:sz w:val="24"/>
-        </w:rPr>
-      </w:pPr>
-      <w:r>
-        <w:rPr>
-          <w:rFonts w:ascii="Arial" w:hAnsi="Arial" w:cs="Arial"/>
-          <w:sz w:val="24"/>
-        </w:rPr>
-        <w:t>To get started, p</w:t>
-      </w:r>
-      <w:r>
-        <w:rPr>
-          <w:rFonts w:ascii="Arial" w:hAnsi="Arial" w:cs="Arial"/>
-          <w:sz w:val="24"/>
-        </w:rPr>
-        <w:t xml:space="preserve">ress </w:t>
+      <w:r>
+        <w:rPr>
+          <w:rFonts w:ascii="Arial" w:hAnsi="Arial" w:cs="Arial"/>
+          <w:b/>
+          <w:i/>
+          <w:sz w:val="24"/>
+        </w:rPr>
+        <w:t>Equal Distributions of Wealth</w:t>
+      </w:r>
+    </w:p>
+    <w:p>
+      <w:pPr>
+        <w:rPr>
+          <w:rFonts w:ascii="Arial" w:hAnsi="Arial" w:cs="Arial"/>
+          <w:sz w:val="24"/>
+        </w:rPr>
+      </w:pPr>
+      <w:r>
+        <w:rPr>
+          <w:rFonts w:ascii="Arial" w:hAnsi="Arial" w:cs="Arial"/>
+          <w:sz w:val="24"/>
+        </w:rPr>
+        <w:t xml:space="preserve">Press </w:t>
       </w:r>
       <w:r>
         <w:rPr>
@@ -365,65 +786,36 @@
           <w:rFonts w:ascii="Arial" w:hAnsi="Arial" w:cs="Arial"/>
           <w:sz w:val="24"/>
         </w:rPr>
-        <w:t xml:space="preserve">.  Now, press </w:t>
-      </w:r>
-      <w:r>
-        <w:rPr>
-          <w:rFonts w:ascii="Arial" w:hAnsi="Arial" w:cs="Arial"/>
-          <w:b/>
-          <w:sz w:val="24"/>
-        </w:rPr>
-        <w:t>Make a Random Distribution</w:t>
-      </w:r>
-      <w:r>
-        <w:rPr>
-          <w:rFonts w:ascii="Arial" w:hAnsi="Arial" w:cs="Arial"/>
-          <w:sz w:val="24"/>
-        </w:rPr>
-        <w:t xml:space="preserve"> several times to see a few distributions of wealth </w:t>
-      </w:r>
-      <w:r>
-        <w:rPr>
-          <w:rFonts w:ascii="Arial" w:hAnsi="Arial" w:cs="Arial"/>
-          <w:sz w:val="24"/>
-        </w:rPr>
-        <w:t>in your</w:t>
-      </w:r>
-      <w:r>
-        <w:rPr>
-          <w:rFonts w:ascii="Arial" w:hAnsi="Arial" w:cs="Arial"/>
-          <w:sz w:val="24"/>
-        </w:rPr>
-        <w:t xml:space="preserve"> population.  Pause when you find one that is really uneven</w:t>
-      </w:r>
-      <w:r>
-        <w:rPr>
-          <w:rFonts w:ascii="Arial" w:hAnsi="Arial" w:cs="Arial"/>
-          <w:sz w:val="24"/>
-        </w:rPr>
-        <w:t xml:space="preserve"> or</w:t>
-      </w:r>
-      <w:r>
-        <w:rPr>
-          <w:rFonts w:ascii="Arial" w:hAnsi="Arial" w:cs="Arial"/>
-          <w:sz w:val="24"/>
-        </w:rPr>
-        <w:t xml:space="preserve"> unequal.  </w:t>
-      </w:r>
-      <w:r>
-        <w:rPr>
-          <w:rFonts w:ascii="Arial" w:hAnsi="Arial" w:cs="Arial"/>
-          <w:sz w:val="24"/>
-        </w:rPr>
-        <w:t xml:space="preserve">Then press </w:t>
-      </w:r>
-      <w:r>
-        <w:rPr>
-          <w:rFonts w:ascii="Arial" w:hAnsi="Arial" w:cs="Arial"/>
-          <w:b/>
-          <w:sz w:val="24"/>
-        </w:rPr>
-        <w:t>Post Your Results</w:t>
+        <w:t xml:space="preserve"> again to clear the distribution.</w:t>
+      </w:r>
+      <w:r>
+        <w:rPr>
+          <w:rFonts w:ascii="Arial" w:hAnsi="Arial" w:cs="Arial"/>
+          <w:sz w:val="24"/>
+        </w:rPr>
+        <w:t xml:space="preserve">  </w:t>
+      </w:r>
+      <w:r>
+        <w:rPr>
+          <w:rFonts w:ascii="Arial" w:hAnsi="Arial" w:cs="Arial"/>
+          <w:sz w:val="24"/>
+        </w:rPr>
+        <w:t>Now, m</w:t>
+      </w:r>
+      <w:r>
+        <w:rPr>
+          <w:rFonts w:ascii="Arial" w:hAnsi="Arial" w:cs="Arial"/>
+          <w:sz w:val="24"/>
+        </w:rPr>
+        <w:t xml:space="preserve">ake an </w:t>
+      </w:r>
+      <w:r>
+        <w:rPr>
+          <w:rFonts w:ascii="Arial" w:hAnsi="Arial" w:cs="Arial"/>
+          <w:sz w:val="24"/>
+          <w:u w:val="single"/>
+        </w:rPr>
+        <w:t>equal</w:t>
       </w:r>
       <w:r>
         <w:rPr>
@@ -437,35 +829,125 @@
           <w:rFonts w:ascii="Arial" w:hAnsi="Arial" w:cs="Arial"/>
           <w:sz w:val="24"/>
         </w:rPr>
-        <w:t>(which is at</w:t>
-      </w:r>
-      <w:r>
-        <w:rPr>
-          <w:rFonts w:ascii="Arial" w:hAnsi="Arial" w:cs="Arial"/>
-          <w:sz w:val="24"/>
-        </w:rPr>
-        <w:t xml:space="preserve"> the</w:t>
-      </w:r>
-      <w:r>
-        <w:rPr>
-          <w:rFonts w:ascii="Arial" w:hAnsi="Arial" w:cs="Arial"/>
-          <w:sz w:val="24"/>
-        </w:rPr>
-        <w:t xml:space="preserve"> far</w:t>
-      </w:r>
-      <w:r>
-        <w:rPr>
-          <w:rFonts w:ascii="Arial" w:hAnsi="Arial" w:cs="Arial"/>
-          <w:sz w:val="24"/>
-        </w:rPr>
-        <w:t xml:space="preserve"> right-hand side of the interface</w:t>
-      </w:r>
-      <w:r>
-        <w:rPr>
-          <w:rFonts w:ascii="Arial" w:hAnsi="Arial" w:cs="Arial"/>
-          <w:sz w:val="24"/>
-        </w:rPr>
-        <w:t>)</w:t>
+        <w:t xml:space="preserve">or </w:t>
+      </w:r>
+      <w:r>
+        <w:rPr>
+          <w:rFonts w:ascii="Arial" w:hAnsi="Arial" w:cs="Arial"/>
+          <w:sz w:val="24"/>
+          <w:u w:val="single"/>
+        </w:rPr>
+        <w:t>uniform</w:t>
+      </w:r>
+      <w:r>
+        <w:rPr>
+          <w:rFonts w:ascii="Arial" w:hAnsi="Arial" w:cs="Arial"/>
+          <w:sz w:val="24"/>
+        </w:rPr>
+        <w:t xml:space="preserve"> </w:t>
+      </w:r>
+      <w:r>
+        <w:rPr>
+          <w:rFonts w:ascii="Arial" w:hAnsi="Arial" w:cs="Arial"/>
+          <w:sz w:val="24"/>
+        </w:rPr>
+        <w:t>distribution of wealth</w:t>
+      </w:r>
+      <w:r>
+        <w:rPr>
+          <w:rFonts w:ascii="Arial" w:hAnsi="Arial" w:cs="Arial"/>
+          <w:sz w:val="24"/>
+        </w:rPr>
+        <w:t xml:space="preserve">, either with 50 </w:t>
+      </w:r>
+      <w:r>
+        <w:rPr>
+          <w:rFonts w:ascii="Arial" w:hAnsi="Arial" w:cs="Arial"/>
+          <w:sz w:val="24"/>
+        </w:rPr>
+        <w:t xml:space="preserve">total wealth units by pressing the </w:t>
+      </w:r>
+      <w:r>
+        <w:rPr>
+          <w:rFonts w:ascii="Arial" w:hAnsi="Arial" w:cs="Arial"/>
+          <w:b/>
+          <w:sz w:val="24"/>
+        </w:rPr>
+        <w:t>Make a</w:t>
+      </w:r>
+      <w:r>
+        <w:rPr>
+          <w:rFonts w:ascii="Arial" w:hAnsi="Arial" w:cs="Arial"/>
+          <w:b/>
+          <w:sz w:val="24"/>
+        </w:rPr>
+        <w:t xml:space="preserve"> </w:t>
+      </w:r>
+      <w:r>
+        <w:rPr>
+          <w:rFonts w:ascii="Arial" w:hAnsi="Arial" w:cs="Arial"/>
+          <w:b/>
+          <w:sz w:val="24"/>
+        </w:rPr>
+        <w:t>Uniform</w:t>
+      </w:r>
+      <w:r>
+        <w:rPr>
+          <w:rFonts w:ascii="Arial" w:hAnsi="Arial" w:cs="Arial"/>
+          <w:b/>
+          <w:sz w:val="24"/>
+        </w:rPr>
+        <w:t xml:space="preserve"> Distribution</w:t>
+      </w:r>
+      <w:r>
+        <w:rPr>
+          <w:rFonts w:ascii="Arial" w:hAnsi="Arial" w:cs="Arial"/>
+          <w:sz w:val="24"/>
+        </w:rPr>
+        <w:t xml:space="preserve"> button</w:t>
+      </w:r>
+      <w:r>
+        <w:rPr>
+          <w:rFonts w:ascii="Arial" w:hAnsi="Arial" w:cs="Arial"/>
+          <w:sz w:val="24"/>
+        </w:rPr>
+        <w:t>,</w:t>
+      </w:r>
+      <w:r>
+        <w:rPr>
+          <w:rFonts w:ascii="Arial" w:hAnsi="Arial" w:cs="Arial"/>
+          <w:sz w:val="24"/>
+        </w:rPr>
+        <w:t xml:space="preserve"> or with </w:t>
+      </w:r>
+      <w:r>
+        <w:rPr>
+          <w:rFonts w:ascii="Arial" w:hAnsi="Arial" w:cs="Arial"/>
+          <w:sz w:val="24"/>
+        </w:rPr>
+        <w:t xml:space="preserve">a different total wealth by pressing the </w:t>
+      </w:r>
+      <w:r>
+        <w:rPr>
+          <w:rFonts w:ascii="Arial" w:hAnsi="Arial" w:cs="Arial"/>
+          <w:b/>
+          <w:sz w:val="24"/>
+        </w:rPr>
+        <w:t>Add one Wealth Unit to Each Bin</w:t>
+      </w:r>
+      <w:r>
+        <w:rPr>
+          <w:rFonts w:ascii="Arial" w:hAnsi="Arial" w:cs="Arial"/>
+          <w:sz w:val="24"/>
+        </w:rPr>
+        <w:t xml:space="preserve"> button</w:t>
+      </w:r>
+      <w:r>
+        <w:rPr>
+          <w:rFonts w:ascii="Arial" w:hAnsi="Arial" w:cs="Arial"/>
+          <w:sz w:val="24"/>
+        </w:rPr>
+        <w:t xml:space="preserve"> one or more times</w:t>
       </w:r>
       <w:r>
         <w:rPr>
@@ -479,262 +961,8 @@
           <w:rFonts w:ascii="Arial" w:hAnsi="Arial" w:cs="Arial"/>
           <w:sz w:val="24"/>
         </w:rPr>
-        <w:t xml:space="preserve">  Fill in the form </w:t>
-      </w:r>
-      <w:r>
-        <w:rPr>
-          <w:rFonts w:ascii="Arial" w:hAnsi="Arial" w:cs="Arial"/>
-          <w:sz w:val="24"/>
-        </w:rPr>
-        <w:t>explaining</w:t>
-      </w:r>
-      <w:r>
-        <w:rPr>
-          <w:rFonts w:ascii="Arial" w:hAnsi="Arial" w:cs="Arial"/>
-          <w:sz w:val="24"/>
-        </w:rPr>
-        <w:t xml:space="preserve"> what you have produced.</w:t>
-      </w:r>
-      <w:r>
-        <w:rPr>
-          <w:rFonts w:ascii="Arial" w:hAnsi="Arial" w:cs="Arial"/>
-          <w:sz w:val="24"/>
-        </w:rPr>
-        <w:t xml:space="preserve">  Make particular note of the Lorenz curve (the red curve in the plot), and the Gini index.</w:t>
-      </w:r>
-    </w:p>
-    <w:p>
-      <w:pPr>
-        <w:rPr>
-          <w:rFonts w:ascii="Arial" w:hAnsi="Arial" w:cs="Arial"/>
-          <w:sz w:val="24"/>
-        </w:rPr>
-      </w:pPr>
-    </w:p>
-    <w:p>
-      <w:pPr>
-        <w:rPr>
-          <w:rFonts w:ascii="Arial" w:hAnsi="Arial" w:cs="Arial"/>
-          <w:sz w:val="24"/>
-        </w:rPr>
-      </w:pPr>
-    </w:p>
-    <w:p>
-      <w:pPr>
-        <w:rPr>
-          <w:rFonts w:ascii="Arial" w:hAnsi="Arial" w:cs="Arial"/>
-          <w:b/>
-          <w:i/>
-          <w:sz w:val="24"/>
-        </w:rPr>
-      </w:pPr>
-      <w:r>
-        <w:rPr>
-          <w:rFonts w:ascii="Arial" w:hAnsi="Arial" w:cs="Arial"/>
-          <w:b/>
-          <w:sz w:val="24"/>
-        </w:rPr>
-        <w:t>Exploration 2:</w:t>
-      </w:r>
-      <w:r>
-        <w:rPr>
-          <w:rFonts w:ascii="Arial" w:hAnsi="Arial" w:cs="Arial"/>
-          <w:b/>
-          <w:i/>
-          <w:sz w:val="24"/>
-        </w:rPr>
         <w:t xml:space="preserve">  </w:t>
       </w:r>
-      <w:r>
-        <w:rPr>
-          <w:rFonts w:ascii="Arial" w:hAnsi="Arial" w:cs="Arial"/>
-          <w:b/>
-          <w:i/>
-          <w:sz w:val="24"/>
-        </w:rPr>
-        <w:t>Equal Distributions of Wealth</w:t>
-      </w:r>
-    </w:p>
-    <w:p>
-      <w:pPr>
-        <w:rPr>
-          <w:rFonts w:ascii="Arial" w:hAnsi="Arial" w:cs="Arial"/>
-          <w:sz w:val="24"/>
-        </w:rPr>
-      </w:pPr>
-      <w:r>
-        <w:rPr>
-          <w:rFonts w:ascii="Arial" w:hAnsi="Arial" w:cs="Arial"/>
-          <w:sz w:val="24"/>
-        </w:rPr>
-        <w:t xml:space="preserve">Press </w:t>
-      </w:r>
-      <w:r>
-        <w:rPr>
-          <w:rFonts w:ascii="Arial" w:hAnsi="Arial" w:cs="Arial"/>
-          <w:b/>
-          <w:sz w:val="24"/>
-        </w:rPr>
-        <w:t>Setup</w:t>
-      </w:r>
-      <w:r>
-        <w:rPr>
-          <w:rFonts w:ascii="Arial" w:hAnsi="Arial" w:cs="Arial"/>
-          <w:sz w:val="24"/>
-        </w:rPr>
-        <w:t xml:space="preserve"> again to clear the distribution.</w:t>
-      </w:r>
-      <w:r>
-        <w:rPr>
-          <w:rFonts w:ascii="Arial" w:hAnsi="Arial" w:cs="Arial"/>
-          <w:sz w:val="24"/>
-        </w:rPr>
-        <w:t xml:space="preserve">  </w:t>
-      </w:r>
-      <w:r>
-        <w:rPr>
-          <w:rFonts w:ascii="Arial" w:hAnsi="Arial" w:cs="Arial"/>
-          <w:sz w:val="24"/>
-        </w:rPr>
-        <w:t>Now, m</w:t>
-      </w:r>
-      <w:r>
-        <w:rPr>
-          <w:rFonts w:ascii="Arial" w:hAnsi="Arial" w:cs="Arial"/>
-          <w:sz w:val="24"/>
-        </w:rPr>
-        <w:t xml:space="preserve">ake an </w:t>
-      </w:r>
-      <w:r>
-        <w:rPr>
-          <w:rFonts w:ascii="Arial" w:hAnsi="Arial" w:cs="Arial"/>
-          <w:sz w:val="24"/>
-          <w:u w:val="single"/>
-        </w:rPr>
-        <w:t>equal</w:t>
-      </w:r>
-      <w:r>
-        <w:rPr>
-          <w:rFonts w:ascii="Arial" w:hAnsi="Arial" w:cs="Arial"/>
-          <w:sz w:val="24"/>
-        </w:rPr>
-        <w:t xml:space="preserve"> </w:t>
-      </w:r>
-      <w:r>
-        <w:rPr>
-          <w:rFonts w:ascii="Arial" w:hAnsi="Arial" w:cs="Arial"/>
-          <w:sz w:val="24"/>
-        </w:rPr>
-        <w:t xml:space="preserve">or </w:t>
-      </w:r>
-      <w:r>
-        <w:rPr>
-          <w:rFonts w:ascii="Arial" w:hAnsi="Arial" w:cs="Arial"/>
-          <w:sz w:val="24"/>
-          <w:u w:val="single"/>
-        </w:rPr>
-        <w:t>uniform</w:t>
-      </w:r>
-      <w:r>
-        <w:rPr>
-          <w:rFonts w:ascii="Arial" w:hAnsi="Arial" w:cs="Arial"/>
-          <w:sz w:val="24"/>
-        </w:rPr>
-        <w:t xml:space="preserve"> </w:t>
-      </w:r>
-      <w:r>
-        <w:rPr>
-          <w:rFonts w:ascii="Arial" w:hAnsi="Arial" w:cs="Arial"/>
-          <w:sz w:val="24"/>
-        </w:rPr>
-        <w:t>distribution of wealth</w:t>
-      </w:r>
-      <w:r>
-        <w:rPr>
-          <w:rFonts w:ascii="Arial" w:hAnsi="Arial" w:cs="Arial"/>
-          <w:sz w:val="24"/>
-        </w:rPr>
-        <w:t xml:space="preserve">, either with 50 </w:t>
-      </w:r>
-      <w:r>
-        <w:rPr>
-          <w:rFonts w:ascii="Arial" w:hAnsi="Arial" w:cs="Arial"/>
-          <w:sz w:val="24"/>
-        </w:rPr>
-        <w:t xml:space="preserve">total wealth units by pressing the </w:t>
-      </w:r>
-      <w:r>
-        <w:rPr>
-          <w:rFonts w:ascii="Arial" w:hAnsi="Arial" w:cs="Arial"/>
-          <w:b/>
-          <w:sz w:val="24"/>
-        </w:rPr>
-        <w:t>Make an Even Distribution</w:t>
-      </w:r>
-      <w:r>
-        <w:rPr>
-          <w:rFonts w:ascii="Arial" w:hAnsi="Arial" w:cs="Arial"/>
-          <w:sz w:val="24"/>
-        </w:rPr>
-        <w:t xml:space="preserve"> button</w:t>
-      </w:r>
-      <w:r>
-        <w:rPr>
-          <w:rFonts w:ascii="Arial" w:hAnsi="Arial" w:cs="Arial"/>
-          <w:sz w:val="24"/>
-        </w:rPr>
-        <w:t>,</w:t>
-      </w:r>
-      <w:r>
-        <w:rPr>
-          <w:rFonts w:ascii="Arial" w:hAnsi="Arial" w:cs="Arial"/>
-          <w:sz w:val="24"/>
-        </w:rPr>
-        <w:t xml:space="preserve"> or with </w:t>
-      </w:r>
-      <w:r>
-        <w:rPr>
-          <w:rFonts w:ascii="Arial" w:hAnsi="Arial" w:cs="Arial"/>
-          <w:sz w:val="24"/>
-        </w:rPr>
-        <w:t xml:space="preserve">a different total wealth by pressing the </w:t>
-      </w:r>
-      <w:r>
-        <w:rPr>
-          <w:rFonts w:ascii="Arial" w:hAnsi="Arial" w:cs="Arial"/>
-          <w:b/>
-          <w:sz w:val="24"/>
-        </w:rPr>
-        <w:t>Add one Wealth Unit to Each Bin</w:t>
-      </w:r>
-      <w:r>
-        <w:rPr>
-          <w:rFonts w:ascii="Arial" w:hAnsi="Arial" w:cs="Arial"/>
-          <w:sz w:val="24"/>
-        </w:rPr>
-        <w:t xml:space="preserve"> button</w:t>
-      </w:r>
-      <w:r>
-        <w:rPr>
-          <w:rFonts w:ascii="Arial" w:hAnsi="Arial" w:cs="Arial"/>
-          <w:sz w:val="24"/>
-        </w:rPr>
-        <w:t xml:space="preserve"> one or more times</w:t>
-      </w:r>
-      <w:r>
-        <w:rPr>
-          <w:rFonts w:ascii="Arial" w:hAnsi="Arial" w:cs="Arial"/>
-          <w:sz w:val="24"/>
-        </w:rPr>
-        <w:t>.</w:t>
-      </w:r>
-      <w:r>
-        <w:rPr>
-          <w:rFonts w:ascii="Arial" w:hAnsi="Arial" w:cs="Arial"/>
-          <w:sz w:val="24"/>
-        </w:rPr>
-        <w:t xml:space="preserve">  </w:t>
-      </w:r>
     </w:p>
     <w:p>
       <w:pPr>
@@ -791,7 +1019,23 @@
           <w:rFonts w:ascii="Arial" w:hAnsi="Arial" w:cs="Arial"/>
           <w:sz w:val="24"/>
         </w:rPr>
-        <w:t>, and watch what happens to the Lorenz curve (the red graph) and the Gini Index.</w:t>
+        <w:t xml:space="preserve">, and watch what happens to the Lorenz curve (the red graph) and the </w:t>
+      </w:r>
+      <w:proofErr w:type="spellStart"/>
+      <w:r>
+        <w:rPr>
+          <w:rFonts w:ascii="Arial" w:hAnsi="Arial" w:cs="Arial"/>
+          <w:sz w:val="24"/>
+        </w:rPr>
+        <w:t>Gini</w:t>
+      </w:r>
+      <w:proofErr w:type="spellEnd"/>
+      <w:r>
+        <w:rPr>
+          <w:rFonts w:ascii="Arial" w:hAnsi="Arial" w:cs="Arial"/>
+          <w:sz w:val="24"/>
+        </w:rPr>
+        <w:t xml:space="preserve"> Index.</w:t>
       </w:r>
       <w:r>
         <w:rPr>
@@ -857,7 +1101,23 @@
           <w:rFonts w:ascii="Arial" w:hAnsi="Arial" w:cs="Arial"/>
           <w:sz w:val="24"/>
         </w:rPr>
-        <w:t xml:space="preserve"> order as wealth deciles.  Move the </w:t>
+        <w:t xml:space="preserve"> order as wealth </w:t>
+      </w:r>
+      <w:proofErr w:type="spellStart"/>
+      <w:r>
+        <w:rPr>
+          <w:rFonts w:ascii="Arial" w:hAnsi="Arial" w:cs="Arial"/>
+          <w:sz w:val="24"/>
+        </w:rPr>
+        <w:t>deciles</w:t>
+      </w:r>
+      <w:proofErr w:type="spellEnd"/>
+      <w:r>
+        <w:rPr>
+          <w:rFonts w:ascii="Arial" w:hAnsi="Arial" w:cs="Arial"/>
+          <w:sz w:val="24"/>
+        </w:rPr>
+        <w:t xml:space="preserve">.  Move the </w:t>
       </w:r>
       <w:r>
         <w:rPr>
@@ -886,14 +1146,46 @@
           <w:rFonts w:ascii="Arial" w:hAnsi="Arial" w:cs="Arial"/>
           <w:sz w:val="24"/>
         </w:rPr>
-        <w:t>Curve and Gini Index plot</w:t>
-      </w:r>
-      <w:r>
-        <w:rPr>
-          <w:rFonts w:ascii="Arial" w:hAnsi="Arial" w:cs="Arial"/>
-          <w:sz w:val="24"/>
-        </w:rPr>
-        <w:t>.  What are the connections between the decile distribution of wealth and the Lorenz curve?</w:t>
+        <w:t xml:space="preserve">Curve and </w:t>
+      </w:r>
+      <w:proofErr w:type="spellStart"/>
+      <w:r>
+        <w:rPr>
+          <w:rFonts w:ascii="Arial" w:hAnsi="Arial" w:cs="Arial"/>
+          <w:sz w:val="24"/>
+        </w:rPr>
+        <w:t>Gini</w:t>
+      </w:r>
+      <w:proofErr w:type="spellEnd"/>
+      <w:r>
+        <w:rPr>
+          <w:rFonts w:ascii="Arial" w:hAnsi="Arial" w:cs="Arial"/>
+          <w:sz w:val="24"/>
+        </w:rPr>
+        <w:t xml:space="preserve"> Index plot</w:t>
+      </w:r>
+      <w:r>
+        <w:rPr>
+          <w:rFonts w:ascii="Arial" w:hAnsi="Arial" w:cs="Arial"/>
+          <w:sz w:val="24"/>
+        </w:rPr>
+        <w:t xml:space="preserve">.  What are the connections between the </w:t>
+      </w:r>
+      <w:proofErr w:type="spellStart"/>
+      <w:r>
+        <w:rPr>
+          <w:rFonts w:ascii="Arial" w:hAnsi="Arial" w:cs="Arial"/>
+          <w:sz w:val="24"/>
+        </w:rPr>
+        <w:t>decile</w:t>
+      </w:r>
+      <w:proofErr w:type="spellEnd"/>
+      <w:r>
+        <w:rPr>
+          <w:rFonts w:ascii="Arial" w:hAnsi="Arial" w:cs="Arial"/>
+          <w:sz w:val="24"/>
+        </w:rPr>
+        <w:t xml:space="preserve"> distribution of wealth and the Lorenz curve?</w:t>
       </w:r>
     </w:p>
     <w:p>
@@ -941,8 +1233,6 @@
         </w:rPr>
         <w:t xml:space="preserve"> and Economic Change</w:t>
       </w:r>
-      <w:bookmarkStart w:id="0" w:name="_GoBack"/>
-      <w:bookmarkEnd w:id="0"/>
     </w:p>
     <w:p>
       <w:pPr>
@@ -1086,7 +1376,39 @@
           <w:rFonts w:ascii="Arial" w:hAnsi="Arial" w:cs="Arial"/>
           <w:sz w:val="24"/>
         </w:rPr>
-        <w:t>Next, make a small change to the wealth of your population that would correspond to some economic reality.  Your change could involve new domestic policy, changes in international trade, the discovery of natural resources – anything that would change the wealth of your simulated population.  When you make this happen, what change occurs in the Lorenz curve and Gini Index?   Discuss this in your group until you reach agreement about yo</w:t>
+        <w:t xml:space="preserve">Next, make a small change to the wealth of your population that would correspond to some economic reality.  Your change could involve new domestic policy, changes in international trade, </w:t>
+      </w:r>
+      <w:proofErr w:type="gramStart"/>
+      <w:r>
+        <w:rPr>
+          <w:rFonts w:ascii="Arial" w:hAnsi="Arial" w:cs="Arial"/>
+          <w:sz w:val="24"/>
+        </w:rPr>
+        <w:t>the</w:t>
+      </w:r>
+      <w:proofErr w:type="gramEnd"/>
+      <w:r>
+        <w:rPr>
+          <w:rFonts w:ascii="Arial" w:hAnsi="Arial" w:cs="Arial"/>
+          <w:sz w:val="24"/>
+        </w:rPr>
+        <w:t xml:space="preserve"> discovery of natural resources – anything that would change the wealth of your simulated population.  When you make this happen, what change occurs in the Lorenz curve and </w:t>
+      </w:r>
+      <w:proofErr w:type="spellStart"/>
+      <w:r>
+        <w:rPr>
+          <w:rFonts w:ascii="Arial" w:hAnsi="Arial" w:cs="Arial"/>
+          <w:sz w:val="24"/>
+        </w:rPr>
+        <w:t>Gini</w:t>
+      </w:r>
+      <w:proofErr w:type="spellEnd"/>
+      <w:r>
+        <w:rPr>
+          <w:rFonts w:ascii="Arial" w:hAnsi="Arial" w:cs="Arial"/>
+          <w:sz w:val="24"/>
+        </w:rPr>
+        <w:t xml:space="preserve"> Index?   Discuss this in your group until you reach agreement about yo</w:t>
       </w:r>
       <w:r>
         <w:rPr>
@@ -1139,6 +1461,14 @@
       <w:pPr>
         <w:rPr>
           <w:rFonts w:ascii="Arial" w:hAnsi="Arial" w:cs="Arial"/>
+          <w:sz w:val="24"/>
+        </w:rPr>
+      </w:pPr>
+    </w:p>
+    <w:p>
+      <w:pPr>
+        <w:rPr>
+          <w:rFonts w:ascii="Arial" w:hAnsi="Arial" w:cs="Arial"/>
           <w:b/>
           <w:i/>
           <w:sz w:val="24"/>
@@ -1166,7 +1496,39 @@
           <w:rFonts w:ascii="Arial" w:hAnsi="Arial" w:cs="Arial"/>
           <w:sz w:val="24"/>
         </w:rPr>
-        <w:t xml:space="preserve">The Gini index is used in many discussions of economic equality and equity. There are many comparative discussions and listings of the Gini index in different countries.  </w:t>
+        <w:t xml:space="preserve">The </w:t>
+      </w:r>
+      <w:proofErr w:type="spellStart"/>
+      <w:r>
+        <w:rPr>
+          <w:rFonts w:ascii="Arial" w:hAnsi="Arial" w:cs="Arial"/>
+          <w:sz w:val="24"/>
+        </w:rPr>
+        <w:t>Gini</w:t>
+      </w:r>
+      <w:proofErr w:type="spellEnd"/>
+      <w:r>
+        <w:rPr>
+          <w:rFonts w:ascii="Arial" w:hAnsi="Arial" w:cs="Arial"/>
+          <w:sz w:val="24"/>
+        </w:rPr>
+        <w:t xml:space="preserve"> index is used in many discussions of economic equality and equity. There are many comparative discussions and listings of the </w:t>
+      </w:r>
+      <w:proofErr w:type="spellStart"/>
+      <w:r>
+        <w:rPr>
+          <w:rFonts w:ascii="Arial" w:hAnsi="Arial" w:cs="Arial"/>
+          <w:sz w:val="24"/>
+        </w:rPr>
+        <w:t>Gini</w:t>
+      </w:r>
+      <w:proofErr w:type="spellEnd"/>
+      <w:r>
+        <w:rPr>
+          <w:rFonts w:ascii="Arial" w:hAnsi="Arial" w:cs="Arial"/>
+          <w:sz w:val="24"/>
+        </w:rPr>
+        <w:t xml:space="preserve"> index in different countries.  </w:t>
       </w:r>
     </w:p>
     <w:p>
@@ -1191,7 +1553,25 @@
           <w:sz w:val="20"/>
           <w:szCs w:val="20"/>
         </w:rPr>
-        <w:t>(e.g.,</w:t>
+        <w:t>(</w:t>
+      </w:r>
+      <w:proofErr w:type="gramStart"/>
+      <w:r>
+        <w:rPr>
+          <w:rFonts w:ascii="Arial" w:hAnsi="Arial" w:cs="Arial"/>
+          <w:sz w:val="20"/>
+          <w:szCs w:val="20"/>
+        </w:rPr>
+        <w:t>e</w:t>
+      </w:r>
+      <w:proofErr w:type="gramEnd"/>
+      <w:r>
+        <w:rPr>
+          <w:rFonts w:ascii="Arial" w:hAnsi="Arial" w:cs="Arial"/>
+          <w:sz w:val="20"/>
+          <w:szCs w:val="20"/>
+        </w:rPr>
+        <w:t>.g.,</w:t>
       </w:r>
       <w:r>
         <w:rPr>
@@ -1205,6 +1585,7 @@
           <w:rPr>
             <w:rStyle w:val="Hyperlink"/>
             <w:rFonts w:ascii="Arial" w:hAnsi="Arial" w:cs="Arial"/>
+            <w:color w:val="auto"/>
             <w:sz w:val="20"/>
             <w:szCs w:val="20"/>
           </w:rPr>
@@ -1224,6 +1605,7 @@
           <w:rPr>
             <w:rStyle w:val="Hyperlink"/>
             <w:rFonts w:ascii="Arial" w:hAnsi="Arial" w:cs="Arial"/>
+            <w:color w:val="auto"/>
             <w:sz w:val="20"/>
             <w:szCs w:val="20"/>
           </w:rPr>
@@ -1292,20 +1674,30 @@
         </w:rPr>
         <w:t xml:space="preserve">.  The question to you is, </w:t>
       </w:r>
+      <w:proofErr w:type="gramStart"/>
       <w:r>
         <w:rPr>
           <w:rFonts w:ascii="Arial" w:hAnsi="Arial" w:cs="Arial"/>
           <w:i/>
           <w:sz w:val="24"/>
         </w:rPr>
-        <w:t>What is the difference</w:t>
-      </w:r>
+        <w:t>What</w:t>
+      </w:r>
+      <w:proofErr w:type="gramEnd"/>
       <w:r>
         <w:rPr>
           <w:rFonts w:ascii="Arial" w:hAnsi="Arial" w:cs="Arial"/>
           <w:i/>
           <w:sz w:val="24"/>
         </w:rPr>
+        <w:t xml:space="preserve"> is the difference</w:t>
+      </w:r>
+      <w:r>
+        <w:rPr>
+          <w:rFonts w:ascii="Arial" w:hAnsi="Arial" w:cs="Arial"/>
+          <w:i/>
+          <w:sz w:val="24"/>
+        </w:rPr>
         <w:t>,</w:t>
       </w:r>
       <w:r>
@@ -1338,12 +1730,30 @@
           <w:i/>
           <w:sz w:val="24"/>
         </w:rPr>
-        <w:t xml:space="preserve">  Would this tend to increase or decrease the Gini index?  Always?  Why or in what circumstances?</w:t>
+        <w:t xml:space="preserve">  Would this tend to increase or decrease the </w:t>
+      </w:r>
+      <w:proofErr w:type="spellStart"/>
+      <w:r>
+        <w:rPr>
+          <w:rFonts w:ascii="Arial" w:hAnsi="Arial" w:cs="Arial"/>
+          <w:i/>
+          <w:sz w:val="24"/>
+        </w:rPr>
+        <w:t>Gini</w:t>
+      </w:r>
+      <w:proofErr w:type="spellEnd"/>
+      <w:r>
+        <w:rPr>
+          <w:rFonts w:ascii="Arial" w:hAnsi="Arial" w:cs="Arial"/>
+          <w:i/>
+          <w:sz w:val="24"/>
+        </w:rPr>
+        <w:t xml:space="preserve"> index?  Always?  Why or in what circumstances?</w:t>
       </w:r>
     </w:p>
     <w:sectPr>
       <w:pgSz w:w="12240" w:h="15840"/>
-      <w:pgMar w:top="1440" w:right="1800" w:bottom="1440" w:left="1800" w:header="720" w:footer="720" w:gutter="0"/>
+      <w:pgMar w:top="1440" w:right="1800" w:bottom="1350" w:left="1800" w:header="720" w:footer="720" w:gutter="0"/>
       <w:cols w:space="720"/>
     </w:sectPr>
   </w:body>

</xml_diff>